<commit_message>
re remise du rapport
</commit_message>
<xml_diff>
--- a/TP1/TP1-H20.docx
+++ b/TP1/TP1-H20.docx
@@ -2368,7 +2368,7 @@
           <w:noProof/>
         </w:rPr>
         <w:drawing>
-          <wp:inline distT="0" distB="0" distL="0" distR="0" wp14:anchorId="583D8F89" wp14:editId="5C41E422">
+          <wp:inline distT="0" distB="0" distL="0" distR="0" wp14:anchorId="583D8F89" wp14:editId="1485C273">
             <wp:extent cx="4591080" cy="3000240"/>
             <wp:effectExtent l="0" t="0" r="0" b="10160"/>
             <wp:docPr id="2" name="Chart 2">
@@ -2411,7 +2411,7 @@
           <w:noProof/>
         </w:rPr>
         <w:drawing>
-          <wp:inline distT="0" distB="0" distL="0" distR="0" wp14:anchorId="29FDBFBA" wp14:editId="251DF996">
+          <wp:inline distT="0" distB="0" distL="0" distR="0" wp14:anchorId="29FDBFBA" wp14:editId="7C129ED1">
             <wp:extent cx="4641011" cy="2980690"/>
             <wp:effectExtent l="0" t="0" r="7620" b="10160"/>
             <wp:docPr id="4" name="Chart 4">
@@ -2446,7 +2446,7 @@
         </w:rPr>
         <w:lastRenderedPageBreak/>
         <w:drawing>
-          <wp:inline distT="0" distB="0" distL="0" distR="0" wp14:anchorId="4E4DE079" wp14:editId="11D21C09">
+          <wp:inline distT="0" distB="0" distL="0" distR="0" wp14:anchorId="4E4DE079" wp14:editId="556908BF">
             <wp:extent cx="4591080" cy="2943360"/>
             <wp:effectExtent l="0" t="0" r="0" b="9525"/>
             <wp:docPr id="5" name="Chart 5">
@@ -2709,35 +2709,7 @@
           <w:u w:val="single"/>
           <w:lang w:val="fr-FR"/>
         </w:rPr>
-        <w:t xml:space="preserve">Tableau </w:t>
-      </w:r>
-      <w:r>
-        <w:rPr>
-          <w:u w:val="single"/>
-          <w:lang w:val="fr-FR"/>
-        </w:rPr>
-        <w:t>2</w:t>
-      </w:r>
-      <w:r>
-        <w:rPr>
-          <w:u w:val="single"/>
-          <w:lang w:val="fr-FR"/>
-        </w:rPr>
-        <w:t xml:space="preserve"> : Consommation </w:t>
-      </w:r>
-      <w:r>
-        <w:rPr>
-          <w:u w:val="single"/>
-          <w:lang w:val="fr-FR"/>
-        </w:rPr>
-        <w:t>pratique</w:t>
-      </w:r>
-      <w:r>
-        <w:rPr>
-          <w:u w:val="single"/>
-          <w:lang w:val="fr-FR"/>
-        </w:rPr>
-        <w:t xml:space="preserve"> du temps de calcul pour les algorithmes</w:t>
+        <w:t>Tableau 2 : Consommation pratique du temps de calcul pour les algorithmes</w:t>
       </w:r>
     </w:p>
     <w:tbl>
@@ -2938,21 +2910,7 @@
                       <w:rFonts w:ascii="Cambria Math" w:hAnsi="Cambria Math"/>
                       <w:lang w:val="fr-FR"/>
                     </w:rPr>
-                    <m:t>2,8</m:t>
-                  </m:r>
-                  <m:r>
-                    <w:rPr>
-                      <w:rFonts w:ascii="Cambria Math" w:hAnsi="Cambria Math"/>
-                      <w:lang w:val="fr-FR"/>
-                    </w:rPr>
-                    <m:t>5</m:t>
-                  </m:r>
-                  <m:r>
-                    <w:rPr>
-                      <w:rFonts w:ascii="Cambria Math" w:hAnsi="Cambria Math"/>
-                      <w:lang w:val="fr-FR"/>
-                    </w:rPr>
-                    <m:t>7</m:t>
+                    <m:t>2,857</m:t>
                   </m:r>
                 </m:sup>
               </m:sSup>
@@ -3197,28 +3155,7 @@
           <w:u w:val="single"/>
           <w:lang w:val="fr-FR"/>
         </w:rPr>
-        <w:t xml:space="preserve">Tableau </w:t>
-      </w:r>
-      <w:r>
-        <w:rPr>
-          <w:u w:val="single"/>
-          <w:lang w:val="fr-FR"/>
-        </w:rPr>
-        <w:t>3</w:t>
-      </w:r>
-      <w:r>
-        <w:rPr>
-          <w:u w:val="single"/>
-          <w:lang w:val="fr-FR"/>
-        </w:rPr>
-        <w:t xml:space="preserve"> : </w:t>
-      </w:r>
-      <w:r>
-        <w:rPr>
-          <w:u w:val="single"/>
-          <w:lang w:val="fr-FR"/>
-        </w:rPr>
-        <w:t>Consommation théorique du temps de calcul pour les algorithmes</w:t>
+        <w:t>Tableau 3 : Consommation théorique du temps de calcul pour les algorithmes</w:t>
       </w:r>
     </w:p>
     <w:tbl>
@@ -3620,7 +3557,7 @@
           <w:noProof/>
         </w:rPr>
         <w:drawing>
-          <wp:inline distT="0" distB="0" distL="0" distR="0" wp14:anchorId="529A28F9" wp14:editId="26EA8411">
+          <wp:inline distT="0" distB="0" distL="0" distR="0" wp14:anchorId="529A28F9" wp14:editId="12B66A09">
             <wp:extent cx="4253040" cy="2895480"/>
             <wp:effectExtent l="0" t="0" r="14605" b="635"/>
             <wp:docPr id="3" name="Chart 3">
@@ -3665,7 +3602,7 @@
         </w:rPr>
         <w:lastRenderedPageBreak/>
         <w:drawing>
-          <wp:inline distT="0" distB="0" distL="0" distR="0" wp14:anchorId="25FB7CB0" wp14:editId="2F8358E4">
+          <wp:inline distT="0" distB="0" distL="0" distR="0" wp14:anchorId="25FB7CB0" wp14:editId="702B5E4E">
             <wp:extent cx="4562640" cy="2847960"/>
             <wp:effectExtent l="0" t="0" r="9525" b="10160"/>
             <wp:docPr id="6" name="Chart 6">
@@ -3709,7 +3646,7 @@
           <w:noProof/>
         </w:rPr>
         <w:drawing>
-          <wp:inline distT="0" distB="0" distL="0" distR="0" wp14:anchorId="2AC4656B" wp14:editId="17AB4E28">
+          <wp:inline distT="0" distB="0" distL="0" distR="0" wp14:anchorId="2AC4656B" wp14:editId="163B0ED1">
             <wp:extent cx="4276800" cy="2933640"/>
             <wp:effectExtent l="0" t="0" r="9525" b="635"/>
             <wp:docPr id="7" name="Chart 7">
@@ -3850,36 +3787,24 @@
         <w:rPr>
           <w:lang w:val="fr-FR"/>
         </w:rPr>
+        <w:t xml:space="preserve"> au graphique 5</w:t>
+      </w:r>
+      <w:r>
+        <w:rPr>
+          <w:lang w:val="fr-FR"/>
+        </w:rPr>
+        <w:t>,</w:t>
+      </w:r>
+      <w:r>
+        <w:rPr>
+          <w:lang w:val="fr-FR"/>
+        </w:rPr>
         <w:t xml:space="preserve"> </w:t>
       </w:r>
       <w:r>
         <w:rPr>
           <w:lang w:val="fr-FR"/>
         </w:rPr>
-        <w:t xml:space="preserve">au graphique </w:t>
-      </w:r>
-      <w:r>
-        <w:rPr>
-          <w:lang w:val="fr-FR"/>
-        </w:rPr>
-        <w:t>5</w:t>
-      </w:r>
-      <w:r>
-        <w:rPr>
-          <w:lang w:val="fr-FR"/>
-        </w:rPr>
-        <w:t>,</w:t>
-      </w:r>
-      <w:r>
-        <w:rPr>
-          <w:lang w:val="fr-FR"/>
-        </w:rPr>
-        <w:t xml:space="preserve"> </w:t>
-      </w:r>
-      <w:r>
-        <w:rPr>
-          <w:lang w:val="fr-FR"/>
-        </w:rPr>
         <w:t>l</w:t>
       </w:r>
       <w:r>
@@ -3922,13 +3847,7 @@
         <w:rPr>
           <w:lang w:val="fr-FR"/>
         </w:rPr>
-        <w:t xml:space="preserve"> la fonction polynomiale trouvé précédemment</w:t>
-      </w:r>
-      <w:r>
-        <w:rPr>
-          <w:lang w:val="fr-FR"/>
-        </w:rPr>
-        <w:t>.</w:t>
+        <w:t xml:space="preserve"> la fonction polynomiale trouvé précédemment.</w:t>
       </w:r>
     </w:p>
     <w:p>
@@ -3973,36 +3892,24 @@
         <w:rPr>
           <w:lang w:val="fr-FR"/>
         </w:rPr>
+        <w:t xml:space="preserve"> au graphique 6</w:t>
+      </w:r>
+      <w:r>
+        <w:rPr>
+          <w:lang w:val="fr-FR"/>
+        </w:rPr>
+        <w:t>,</w:t>
+      </w:r>
+      <w:r>
+        <w:rPr>
+          <w:lang w:val="fr-FR"/>
+        </w:rPr>
         <w:t xml:space="preserve"> </w:t>
       </w:r>
       <w:r>
         <w:rPr>
           <w:lang w:val="fr-FR"/>
         </w:rPr>
-        <w:t xml:space="preserve">au graphique </w:t>
-      </w:r>
-      <w:r>
-        <w:rPr>
-          <w:lang w:val="fr-FR"/>
-        </w:rPr>
-        <w:t>6</w:t>
-      </w:r>
-      <w:r>
-        <w:rPr>
-          <w:lang w:val="fr-FR"/>
-        </w:rPr>
-        <w:t>,</w:t>
-      </w:r>
-      <w:r>
-        <w:rPr>
-          <w:lang w:val="fr-FR"/>
-        </w:rPr>
-        <w:t xml:space="preserve"> </w:t>
-      </w:r>
-      <w:r>
-        <w:rPr>
-          <w:lang w:val="fr-FR"/>
-        </w:rPr>
         <w:t>l</w:t>
       </w:r>
       <w:r>
@@ -4045,13 +3952,7 @@
         <w:rPr>
           <w:lang w:val="fr-FR"/>
         </w:rPr>
-        <w:t xml:space="preserve"> la fonction polynomiale trouvé précédemment</w:t>
-      </w:r>
-      <w:r>
-        <w:rPr>
-          <w:lang w:val="fr-FR"/>
-        </w:rPr>
-        <w:t>.</w:t>
+        <w:t xml:space="preserve"> la fonction polynomiale trouvé précédemment.</w:t>
       </w:r>
       <w:r>
         <w:rPr>
@@ -4208,7 +4109,7 @@
           <w:noProof/>
         </w:rPr>
         <w:drawing>
-          <wp:inline distT="0" distB="0" distL="0" distR="0" wp14:anchorId="4F5B28E9" wp14:editId="4B505CFB">
+          <wp:inline distT="0" distB="0" distL="0" distR="0" wp14:anchorId="4F5B28E9" wp14:editId="7D5AF83F">
             <wp:extent cx="5072910" cy="2766015"/>
             <wp:effectExtent l="0" t="0" r="13970" b="15875"/>
             <wp:docPr id="13" name="Chart 13">
@@ -4252,7 +4153,7 @@
           <w:noProof/>
         </w:rPr>
         <w:drawing>
-          <wp:inline distT="0" distB="0" distL="0" distR="0" wp14:anchorId="0C0D18B5" wp14:editId="66E18A67">
+          <wp:inline distT="0" distB="0" distL="0" distR="0" wp14:anchorId="0C0D18B5" wp14:editId="5A857BC7">
             <wp:extent cx="5096040" cy="2739375"/>
             <wp:effectExtent l="0" t="0" r="9525" b="4445"/>
             <wp:docPr id="15" name="Chart 15">
@@ -4295,13 +4196,14 @@
           <w:lang w:val="fr-FR"/>
         </w:rPr>
       </w:pPr>
+      <w:bookmarkStart w:id="0" w:name="_GoBack"/>
       <w:r>
         <w:rPr>
           <w:noProof/>
         </w:rPr>
         <w:lastRenderedPageBreak/>
         <w:drawing>
-          <wp:inline distT="0" distB="0" distL="0" distR="0" wp14:anchorId="4941354B" wp14:editId="0CD74437">
+          <wp:inline distT="0" distB="0" distL="0" distR="0" wp14:anchorId="4941354B" wp14:editId="025B0820">
             <wp:extent cx="5124450" cy="2667000"/>
             <wp:effectExtent l="0" t="0" r="0" b="0"/>
             <wp:docPr id="16" name="Chart 16">
@@ -4320,6 +4222,7 @@
           </wp:inline>
         </w:drawing>
       </w:r>
+      <w:bookmarkEnd w:id="0"/>
     </w:p>
     <w:p>
       <w:pPr>
@@ -4400,31 +4303,13 @@
         <w:rPr>
           <w:lang w:val="fr-FR"/>
         </w:rPr>
-        <w:t xml:space="preserve"> </w:t>
-      </w:r>
-      <w:r>
-        <w:rPr>
-          <w:lang w:val="fr-FR"/>
-        </w:rPr>
-        <w:t xml:space="preserve">au graphique </w:t>
-      </w:r>
-      <w:r>
-        <w:rPr>
-          <w:lang w:val="fr-FR"/>
-        </w:rPr>
-        <w:t>7</w:t>
-      </w:r>
-      <w:r>
-        <w:rPr>
-          <w:lang w:val="fr-FR"/>
-        </w:rPr>
-        <w:t xml:space="preserve">, nous avons reçu une valeur de constante multiplicative de 0,0024, ce qui est environ conforme à l’hypothèse. </w:t>
-      </w:r>
-      <w:r>
-        <w:rPr>
-          <w:lang w:val="fr-FR"/>
-        </w:rPr>
-        <w:t>Nous pouvons alors confirmer l’hypothèse.</w:t>
+        <w:t xml:space="preserve"> au graphique 7</w:t>
+      </w:r>
+      <w:r>
+        <w:rPr>
+          <w:lang w:val="fr-FR"/>
+        </w:rPr>
+        <w:t>, nous avons reçu une valeur de constante multiplicative de 0,0024, ce qui est environ conforme à l’hypothèse. Nous pouvons alors confirmer l’hypothèse.</w:t>
       </w:r>
     </w:p>
     <w:p>
@@ -4439,73 +4324,19 @@
         <w:rPr>
           <w:lang w:val="fr-FR"/>
         </w:rPr>
-        <w:t xml:space="preserve">Pour l’algorithme </w:t>
-      </w:r>
-      <w:r>
-        <w:rPr>
-          <w:lang w:val="fr-FR"/>
-        </w:rPr>
-        <w:t>Strassen</w:t>
-      </w:r>
-      <w:r>
-        <w:rPr>
-          <w:lang w:val="fr-FR"/>
-        </w:rPr>
-        <w:t xml:space="preserve"> </w:t>
-      </w:r>
-      <w:r>
-        <w:rPr>
-          <w:lang w:val="fr-FR"/>
-        </w:rPr>
-        <w:t xml:space="preserve">au graphique </w:t>
-      </w:r>
-      <w:r>
-        <w:rPr>
-          <w:lang w:val="fr-FR"/>
-        </w:rPr>
-        <w:t>8</w:t>
-      </w:r>
-      <w:r>
-        <w:rPr>
-          <w:lang w:val="fr-FR"/>
-        </w:rPr>
-        <w:t>, nous avons reçu une valeur de constante multiplicative de 0,004</w:t>
-      </w:r>
-      <w:r>
-        <w:rPr>
-          <w:lang w:val="fr-FR"/>
-        </w:rPr>
-        <w:t>0</w:t>
-      </w:r>
-      <w:r>
-        <w:rPr>
-          <w:lang w:val="fr-FR"/>
-        </w:rPr>
-        <w:t xml:space="preserve">, ce qui est conforme </w:t>
-      </w:r>
-      <w:r>
-        <w:rPr>
-          <w:lang w:val="fr-FR"/>
-        </w:rPr>
-        <w:t>à l’</w:t>
-      </w:r>
-      <w:r>
-        <w:rPr>
-          <w:lang w:val="fr-FR"/>
-        </w:rPr>
-        <w:t>hypothèse</w:t>
-      </w:r>
-      <w:r>
-        <w:rPr>
-          <w:lang w:val="fr-FR"/>
-        </w:rPr>
-        <w:t>. Nous pouvons alors confirmer l’hypothèse</w:t>
-      </w:r>
-      <w:r>
-        <w:rPr>
-          <w:lang w:val="fr-FR"/>
-        </w:rPr>
-        <w:t>.</w:t>
+        <w:t>Pour l’algorithme Strassen</w:t>
+      </w:r>
+      <w:r>
+        <w:rPr>
+          <w:lang w:val="fr-FR"/>
+        </w:rPr>
+        <w:t xml:space="preserve"> au graphique 8</w:t>
+      </w:r>
+      <w:r>
+        <w:rPr>
+          <w:lang w:val="fr-FR"/>
+        </w:rPr>
+        <w:t>, nous avons reçu une valeur de constante multiplicative de 0,0040, ce qui est conforme à l’hypothèse. Nous pouvons alors confirmer l’hypothèse.</w:t>
       </w:r>
     </w:p>
     <w:p>
@@ -4520,69 +4351,19 @@
         <w:rPr>
           <w:lang w:val="fr-FR"/>
         </w:rPr>
-        <w:t xml:space="preserve">Pour l’algorithme </w:t>
-      </w:r>
-      <w:r>
-        <w:rPr>
-          <w:lang w:val="fr-FR"/>
-        </w:rPr>
-        <w:t>Strassen avec seuil</w:t>
-      </w:r>
-      <w:r>
-        <w:rPr>
-          <w:lang w:val="fr-FR"/>
-        </w:rPr>
-        <w:t xml:space="preserve"> </w:t>
-      </w:r>
-      <w:r>
-        <w:rPr>
-          <w:lang w:val="fr-FR"/>
-        </w:rPr>
-        <w:t xml:space="preserve">au graphique </w:t>
-      </w:r>
-      <w:r>
-        <w:rPr>
-          <w:lang w:val="fr-FR"/>
-        </w:rPr>
-        <w:t>9</w:t>
-      </w:r>
-      <w:bookmarkStart w:id="0" w:name="_GoBack"/>
-      <w:bookmarkEnd w:id="0"/>
-      <w:r>
-        <w:rPr>
-          <w:lang w:val="fr-FR"/>
-        </w:rPr>
-        <w:t>, nous avons reçu une valeur de constante multiplicative de 0,002</w:t>
-      </w:r>
-      <w:r>
-        <w:rPr>
-          <w:lang w:val="fr-FR"/>
-        </w:rPr>
-        <w:t>3</w:t>
-      </w:r>
-      <w:r>
-        <w:rPr>
-          <w:lang w:val="fr-FR"/>
-        </w:rPr>
-        <w:t>, ce qui est conforme</w:t>
-      </w:r>
-      <w:r>
-        <w:rPr>
-          <w:lang w:val="fr-FR"/>
-        </w:rPr>
-        <w:t xml:space="preserve"> à</w:t>
-      </w:r>
-      <w:r>
-        <w:rPr>
-          <w:lang w:val="fr-FR"/>
-        </w:rPr>
-        <w:t xml:space="preserve"> l’hypothèse</w:t>
-      </w:r>
-      <w:r>
-        <w:rPr>
-          <w:lang w:val="fr-FR"/>
-        </w:rPr>
-        <w:t>.</w:t>
+        <w:t>Pour l’algorithme Strassen avec seuil</w:t>
+      </w:r>
+      <w:r>
+        <w:rPr>
+          <w:lang w:val="fr-FR"/>
+        </w:rPr>
+        <w:t xml:space="preserve"> au graphique 9</w:t>
+      </w:r>
+      <w:r>
+        <w:rPr>
+          <w:lang w:val="fr-FR"/>
+        </w:rPr>
+        <w:t>, nous avons reçu une valeur de constante multiplicative de 0,0023, ce qui est conforme à l’hypothèse.</w:t>
       </w:r>
       <w:r>
         <w:rPr>
@@ -4608,6 +4389,24 @@
     </w:p>
     <w:p>
       <w:pPr>
+        <w:suppressAutoHyphens w:val="0"/>
+        <w:rPr>
+          <w:b/>
+          <w:bCs/>
+          <w:sz w:val="44"/>
+          <w:szCs w:val="44"/>
+          <w:lang w:val="fr-FR"/>
+        </w:rPr>
+      </w:pPr>
+      <w:r>
+        <w:rPr>
+          <w:lang w:val="fr-FR"/>
+        </w:rPr>
+        <w:br w:type="page"/>
+      </w:r>
+    </w:p>
+    <w:p>
+      <w:pPr>
         <w:pStyle w:val="Heading1"/>
         <w:rPr>
           <w:lang w:val="fr-FR"/>
@@ -4617,6 +4416,7 @@
         <w:rPr>
           <w:lang w:val="fr-FR"/>
         </w:rPr>
+        <w:lastRenderedPageBreak/>
         <w:t>Q6 – Impact du seuil de récursivité.</w:t>
       </w:r>
     </w:p>
@@ -5457,7 +5257,6 @@
               <w:jc w:val="center"/>
             </w:pPr>
             <w:r>
-              <w:lastRenderedPageBreak/>
               <w:t>16x16</w:t>
             </w:r>
           </w:p>
@@ -6355,13 +6154,7 @@
         <w:rPr>
           <w:lang w:val="fr-FR"/>
         </w:rPr>
-        <w:t>Nous avons remarqué</w:t>
-      </w:r>
-      <w:r>
-        <w:rPr>
-          <w:lang w:val="fr-FR"/>
-        </w:rPr>
-        <w:t xml:space="preserve"> qu’un seuil de 16 est le choix prédominant selon les expériences que nous avons faites. </w:t>
+        <w:t xml:space="preserve">Nous avons remarqué qu’un seuil de 16 est le choix prédominant selon les expériences que nous avons faites. </w:t>
       </w:r>
       <w:r>
         <w:rPr>
@@ -8113,7 +7906,7 @@
                 </a:pPr>
                 <a:r>
                   <a:rPr lang="en-US"/>
-                  <a:t>Temps de calcul</a:t>
+                  <a:t>Temps de calcul (ms)</a:t>
                 </a:r>
               </a:p>
             </c:rich>
@@ -8433,7 +8226,7 @@
                 </a:pPr>
                 <a:r>
                   <a:rPr lang="en-US"/>
-                  <a:t>Temps de calcul</a:t>
+                  <a:t>Temps de calcul (ms)</a:t>
                 </a:r>
               </a:p>
             </c:rich>
@@ -8753,7 +8546,7 @@
                 </a:pPr>
                 <a:r>
                   <a:rPr lang="en-US"/>
-                  <a:t>Temps de calcul</a:t>
+                  <a:t>Temps de calcul (ms)</a:t>
                 </a:r>
               </a:p>
             </c:rich>
@@ -9076,8 +8869,13 @@
                 </a:pPr>
                 <a:r>
                   <a:rPr lang="en-US"/>
-                  <a:t>taille de l'exemplaire</a:t>
+                  <a:t>Rapport du temps sur le temps estim</a:t>
                 </a:r>
+                <a:r>
+                  <a:rPr lang="fr-CA"/>
+                  <a:t>é</a:t>
+                </a:r>
+                <a:endParaRPr lang="en-US"/>
               </a:p>
             </c:rich>
           </c:tx>
@@ -9136,7 +8934,7 @@
                 </a:pPr>
                 <a:r>
                   <a:rPr lang="en-US"/>
-                  <a:t>Rapport du temps sur le temps estimé</a:t>
+                  <a:t>Taille de l'examplaire</a:t>
                 </a:r>
               </a:p>
             </c:rich>
@@ -9398,8 +9196,13 @@
                 </a:pPr>
                 <a:r>
                   <a:rPr lang="en-US"/>
-                  <a:t>taille de l'exemplaire</a:t>
+                  <a:t>Rapport du temps sur</a:t>
                 </a:r>
+                <a:r>
+                  <a:rPr lang="en-US" baseline="0"/>
+                  <a:t> le temps estimé</a:t>
+                </a:r>
+                <a:endParaRPr lang="en-US"/>
               </a:p>
             </c:rich>
           </c:tx>
@@ -9458,7 +9261,7 @@
                 </a:pPr>
                 <a:r>
                   <a:rPr lang="en-US"/>
-                  <a:t>Rapport du temps sur le temps estimé</a:t>
+                  <a:t>Taille de l'examplaire</a:t>
                 </a:r>
               </a:p>
             </c:rich>
@@ -9720,7 +9523,7 @@
                 </a:pPr>
                 <a:r>
                   <a:rPr lang="en-US"/>
-                  <a:t>taille de l'exemplaire</a:t>
+                  <a:t>Rapport du temps sur le temps estimé</a:t>
                 </a:r>
               </a:p>
             </c:rich>
@@ -9780,7 +9583,7 @@
                 </a:pPr>
                 <a:r>
                   <a:rPr lang="en-US"/>
-                  <a:t>Rapport du temps sur le temps estimé</a:t>
+                  <a:t>Taille de l'examplaire</a:t>
                 </a:r>
               </a:p>
             </c:rich>
@@ -10048,7 +9851,7 @@
                 </a:pPr>
                 <a:r>
                   <a:rPr lang="en-US"/>
-                  <a:t>Temps de calcul estimé</a:t>
+                  <a:t>Temps de calcul estimé (ms)</a:t>
                 </a:r>
               </a:p>
             </c:rich>
@@ -10117,7 +9920,7 @@
                 </a:pPr>
                 <a:r>
                   <a:rPr lang="en-US"/>
-                  <a:t>Temps de calcul</a:t>
+                  <a:t>Temps de calcul (ms)</a:t>
                 </a:r>
               </a:p>
             </c:rich>
@@ -10385,7 +10188,7 @@
                 </a:pPr>
                 <a:r>
                   <a:rPr lang="en-US"/>
-                  <a:t>Temps de calcul estimé</a:t>
+                  <a:t>Temps de calcul estimé (ms)</a:t>
                 </a:r>
               </a:p>
             </c:rich>
@@ -10454,7 +10257,7 @@
                 </a:pPr>
                 <a:r>
                   <a:rPr lang="en-US"/>
-                  <a:t>Temps de calcul</a:t>
+                  <a:t>Temps de calcul (ms)</a:t>
                 </a:r>
               </a:p>
             </c:rich>
@@ -10722,7 +10525,7 @@
                 </a:pPr>
                 <a:r>
                   <a:rPr lang="en-US"/>
-                  <a:t>Temps de calcul estimé</a:t>
+                  <a:t>Temps de calcul estimé (ms)</a:t>
                 </a:r>
               </a:p>
             </c:rich>
@@ -10791,7 +10594,7 @@
                 </a:pPr>
                 <a:r>
                   <a:rPr lang="en-US"/>
-                  <a:t>Temps de calcul</a:t>
+                  <a:t>Temps de calcul (ms)</a:t>
                 </a:r>
               </a:p>
             </c:rich>

</xml_diff>